<commit_message>
[Volumetric clouds] Varying attenuation near box borders
</commit_message>
<xml_diff>
--- a/doc/DevLog.docx
+++ b/doc/DevLog.docx
@@ -5,8 +5,14 @@
     <w:p>
       <w:pPr>
         <w:pStyle w:val="Titre"/>
-      </w:pPr>
-      <w:r>
+        <w:rPr>
+          <w:lang w:val="en-US"/>
+        </w:rPr>
+      </w:pPr>
+      <w:r>
+        <w:rPr>
+          <w:lang w:val="en-US"/>
+        </w:rPr>
         <w:t>3D Engine devlog</w:t>
       </w:r>
     </w:p>
@@ -93,19 +99,7 @@
         <w:rPr>
           <w:lang w:val="en-US"/>
         </w:rPr>
-        <w:t>III</w:t>
-      </w:r>
-      <w:r>
-        <w:rPr>
-          <w:lang w:val="en-US"/>
-        </w:rPr>
-        <w:t xml:space="preserve"> –</w:t>
-      </w:r>
-      <w:r>
-        <w:rPr>
-          <w:lang w:val="en-US"/>
-        </w:rPr>
-        <w:t xml:space="preserve"> VBO, VAO and E</w:t>
+        <w:t>III – VBO, VAO and E</w:t>
       </w:r>
       <w:r>
         <w:rPr>
@@ -119,16 +113,10 @@
         <w:pStyle w:val="Titre1"/>
       </w:pPr>
       <w:r>
-        <w:rPr>
-          <w:lang w:val="en-US"/>
-        </w:rPr>
         <w:t>IV</w:t>
       </w:r>
       <w:r>
-        <w:t xml:space="preserve"> –</w:t>
-      </w:r>
-      <w:r>
-        <w:t xml:space="preserve"> Textures</w:t>
+        <w:t xml:space="preserve"> – Textures</w:t>
       </w:r>
     </w:p>
     <w:p>
@@ -136,34 +124,353 @@
         <w:pStyle w:val="Titre1"/>
       </w:pPr>
       <w:r>
+        <w:t>V – Transformations</w:t>
+      </w:r>
+    </w:p>
+    <w:p>
+      <w:pPr>
+        <w:pStyle w:val="Titre1"/>
+      </w:pPr>
+      <w:r>
+        <w:t>VI</w:t>
+      </w:r>
+      <w:r>
+        <w:t xml:space="preserve"> – </w:t>
+      </w:r>
+      <w:r>
+        <w:t xml:space="preserve">3D </w:t>
+      </w:r>
+      <w:r>
+        <w:t>Projection</w:t>
+      </w:r>
+    </w:p>
+    <w:p>
+      <w:pPr>
+        <w:rPr>
+          <w:rFonts w:asciiTheme="majorHAnsi" w:eastAsiaTheme="majorEastAsia" w:hAnsiTheme="majorHAnsi" w:cstheme="majorBidi"/>
+          <w:color w:val="2F5496" w:themeColor="accent1" w:themeShade="BF"/>
+          <w:sz w:val="32"/>
+          <w:szCs w:val="32"/>
+        </w:rPr>
+      </w:pPr>
+      <w:r>
+        <w:br w:type="page"/>
+      </w:r>
+    </w:p>
+    <w:p>
+      <w:pPr>
+        <w:pStyle w:val="Titre"/>
+      </w:pPr>
+      <w:r>
+        <w:lastRenderedPageBreak/>
+        <w:t>Volumetric Clouds with OpenGL</w:t>
+      </w:r>
+    </w:p>
+    <w:p/>
+    <w:p>
+      <w:r>
+        <w:drawing>
+          <wp:inline distT="0" distB="0" distL="0" distR="0" wp14:anchorId="169FE83B" wp14:editId="3EEF5F9B">
+            <wp:extent cx="5760720" cy="1809750"/>
+            <wp:effectExtent l="0" t="0" r="0" b="0"/>
+            <wp:docPr id="1050688079" name="Image 1" descr="Une image contenant ciel, nuages, heure du jour, nature&#10;&#10;Description générée automatiquement"/>
+            <wp:cNvGraphicFramePr>
+              <a:graphicFrameLocks xmlns:a="http://schemas.openxmlformats.org/drawingml/2006/main" noChangeAspect="1"/>
+            </wp:cNvGraphicFramePr>
+            <a:graphic xmlns:a="http://schemas.openxmlformats.org/drawingml/2006/main">
+              <a:graphicData uri="http://schemas.openxmlformats.org/drawingml/2006/picture">
+                <pic:pic xmlns:pic="http://schemas.openxmlformats.org/drawingml/2006/picture">
+                  <pic:nvPicPr>
+                    <pic:cNvPr id="1050688079" name="Image 1" descr="Une image contenant ciel, nuages, heure du jour, nature&#10;&#10;Description générée automatiquement"/>
+                    <pic:cNvPicPr/>
+                  </pic:nvPicPr>
+                  <pic:blipFill>
+                    <a:blip r:embed="rId5"/>
+                    <a:stretch>
+                      <a:fillRect/>
+                    </a:stretch>
+                  </pic:blipFill>
+                  <pic:spPr>
+                    <a:xfrm>
+                      <a:off x="0" y="0"/>
+                      <a:ext cx="5760720" cy="1809750"/>
+                    </a:xfrm>
+                    <a:prstGeom prst="rect">
+                      <a:avLst/>
+                    </a:prstGeom>
+                  </pic:spPr>
+                </pic:pic>
+              </a:graphicData>
+            </a:graphic>
+          </wp:inline>
+        </w:drawing>
+      </w:r>
+    </w:p>
+    <w:p>
+      <w:pPr>
+        <w:pStyle w:val="Titre1"/>
+      </w:pPr>
+      <w:r>
+        <w:t>Introduction</w:t>
+      </w:r>
+    </w:p>
+    <w:p>
+      <w:r>
+        <w:drawing>
+          <wp:inline distT="0" distB="0" distL="0" distR="0" wp14:anchorId="559AFB72" wp14:editId="52FE9D5C">
+            <wp:extent cx="5760720" cy="4328160"/>
+            <wp:effectExtent l="0" t="0" r="0" b="0"/>
+            <wp:docPr id="899937575" name="Image 1" descr="Une image contenant nature, nuage, nuages, plein air&#10;&#10;Description générée automatiquement"/>
+            <wp:cNvGraphicFramePr>
+              <a:graphicFrameLocks xmlns:a="http://schemas.openxmlformats.org/drawingml/2006/main" noChangeAspect="1"/>
+            </wp:cNvGraphicFramePr>
+            <a:graphic xmlns:a="http://schemas.openxmlformats.org/drawingml/2006/main">
+              <a:graphicData uri="http://schemas.openxmlformats.org/drawingml/2006/picture">
+                <pic:pic xmlns:pic="http://schemas.openxmlformats.org/drawingml/2006/picture">
+                  <pic:nvPicPr>
+                    <pic:cNvPr id="899937575" name="Image 1" descr="Une image contenant nature, nuage, nuages, plein air&#10;&#10;Description générée automatiquement"/>
+                    <pic:cNvPicPr/>
+                  </pic:nvPicPr>
+                  <pic:blipFill>
+                    <a:blip r:embed="rId6"/>
+                    <a:stretch>
+                      <a:fillRect/>
+                    </a:stretch>
+                  </pic:blipFill>
+                  <pic:spPr>
+                    <a:xfrm>
+                      <a:off x="0" y="0"/>
+                      <a:ext cx="5760720" cy="4328160"/>
+                    </a:xfrm>
+                    <a:prstGeom prst="rect">
+                      <a:avLst/>
+                    </a:prstGeom>
+                  </pic:spPr>
+                </pic:pic>
+              </a:graphicData>
+            </a:graphic>
+          </wp:inline>
+        </w:drawing>
+      </w:r>
+    </w:p>
+    <w:p>
+      <w:pPr>
+        <w:pStyle w:val="Titre1"/>
+        <w:rPr>
+          <w:lang w:val="en-US"/>
+        </w:rPr>
+      </w:pPr>
+      <w:r>
+        <w:rPr>
+          <w:lang w:val="en-US"/>
+        </w:rPr>
+        <w:lastRenderedPageBreak/>
+        <w:t xml:space="preserve">I </w:t>
+      </w:r>
+      <w:r>
+        <w:rPr>
+          <w:lang w:val="en-US"/>
+        </w:rPr>
+        <w:t>–</w:t>
+      </w:r>
+      <w:r>
+        <w:rPr>
+          <w:lang w:val="en-US"/>
+        </w:rPr>
+        <w:t xml:space="preserve"> Post processing architecture</w:t>
+      </w:r>
+    </w:p>
+    <w:p>
+      <w:pPr>
+        <w:pStyle w:val="Titre1"/>
+        <w:rPr>
+          <w:lang w:val="en-US"/>
+        </w:rPr>
+      </w:pPr>
+      <w:r>
+        <w:rPr>
+          <w:lang w:val="en-US"/>
+        </w:rPr>
+        <w:t>I</w:t>
+      </w:r>
+      <w:r>
+        <w:rPr>
+          <w:lang w:val="en-US"/>
+        </w:rPr>
+        <w:t>I</w:t>
+      </w:r>
+      <w:r>
+        <w:rPr>
+          <w:lang w:val="en-US"/>
+        </w:rPr>
+        <w:t xml:space="preserve"> </w:t>
+      </w:r>
+      <w:r>
+        <w:rPr>
+          <w:lang w:val="en-US"/>
+        </w:rPr>
+        <w:t>–</w:t>
+      </w:r>
+      <w:r>
+        <w:rPr>
+          <w:lang w:val="en-US"/>
+        </w:rPr>
+        <w:t xml:space="preserve"> Basic </w:t>
+      </w:r>
+      <w:r>
+        <w:rPr>
+          <w:lang w:val="en-US"/>
+        </w:rPr>
+        <w:t>volume</w:t>
+      </w:r>
+      <w:r>
+        <w:rPr>
+          <w:lang w:val="en-US"/>
+        </w:rPr>
+        <w:t>tric</w:t>
+      </w:r>
+      <w:r>
+        <w:rPr>
+          <w:lang w:val="en-US"/>
+        </w:rPr>
+        <w:t xml:space="preserve"> object</w:t>
+      </w:r>
+    </w:p>
+    <w:p>
+      <w:pPr>
+        <w:pStyle w:val="Titre1"/>
+        <w:rPr>
+          <w:lang w:val="en-US"/>
+        </w:rPr>
+      </w:pPr>
+      <w:r>
+        <w:rPr>
+          <w:lang w:val="en-US"/>
+        </w:rPr>
+        <w:t>II</w:t>
+      </w:r>
+      <w:r>
+        <w:rPr>
+          <w:lang w:val="en-US"/>
+        </w:rPr>
+        <w:t>I</w:t>
+      </w:r>
+      <w:r>
+        <w:rPr>
+          <w:lang w:val="en-US"/>
+        </w:rPr>
+        <w:t xml:space="preserve"> </w:t>
+      </w:r>
+      <w:r>
+        <w:rPr>
+          <w:lang w:val="en-US"/>
+        </w:rPr>
+        <w:t>–</w:t>
+      </w:r>
+      <w:r>
+        <w:rPr>
+          <w:lang w:val="en-US"/>
+        </w:rPr>
+        <w:t xml:space="preserve"> Worley Noise</w:t>
+      </w:r>
+    </w:p>
+    <w:p>
+      <w:pPr>
+        <w:pStyle w:val="Titre1"/>
+        <w:rPr>
+          <w:lang w:val="en-US"/>
+        </w:rPr>
+      </w:pPr>
+      <w:r>
+        <w:rPr>
+          <w:lang w:val="en-US"/>
+        </w:rPr>
+        <w:t>I</w:t>
+      </w:r>
+      <w:r>
+        <w:rPr>
+          <w:lang w:val="en-US"/>
+        </w:rPr>
         <w:t>V</w:t>
       </w:r>
       <w:r>
-        <w:t xml:space="preserve"> –</w:t>
-      </w:r>
-      <w:r>
-        <w:t xml:space="preserve"> Transformations</w:t>
+        <w:rPr>
+          <w:lang w:val="en-US"/>
+        </w:rPr>
+        <w:t xml:space="preserve"> – Ray m</w:t>
+      </w:r>
+      <w:r>
+        <w:rPr>
+          <w:lang w:val="en-US"/>
+        </w:rPr>
+        <w:t>arching</w:t>
       </w:r>
     </w:p>
     <w:p>
       <w:pPr>
         <w:pStyle w:val="Titre1"/>
-      </w:pPr>
-      <w:r>
+        <w:rPr>
+          <w:lang w:val="en-US"/>
+        </w:rPr>
+      </w:pPr>
+      <w:r>
+        <w:rPr>
+          <w:lang w:val="en-US"/>
+        </w:rPr>
+        <w:t xml:space="preserve">V </w:t>
+      </w:r>
+      <w:r>
+        <w:rPr>
+          <w:lang w:val="en-US"/>
+        </w:rPr>
+        <w:t xml:space="preserve">– </w:t>
+      </w:r>
+      <w:r>
+        <w:rPr>
+          <w:lang w:val="en-US"/>
+        </w:rPr>
+        <w:t>Light marching</w:t>
+      </w:r>
+    </w:p>
+    <w:p>
+      <w:pPr>
+        <w:pStyle w:val="Titre1"/>
+        <w:rPr>
+          <w:lang w:val="en-US"/>
+        </w:rPr>
+      </w:pPr>
+      <w:r>
+        <w:rPr>
+          <w:lang w:val="en-US"/>
+        </w:rPr>
         <w:t>VI</w:t>
       </w:r>
       <w:r>
-        <w:t xml:space="preserve"> –</w:t>
-      </w:r>
-      <w:r>
-        <w:t xml:space="preserve"> </w:t>
-      </w:r>
-      <w:r>
-        <w:t xml:space="preserve">3D </w:t>
-      </w:r>
-      <w:r>
-        <w:t>Projection</w:t>
-      </w:r>
+        <w:rPr>
+          <w:lang w:val="en-US"/>
+        </w:rPr>
+        <w:t xml:space="preserve"> – </w:t>
+      </w:r>
+      <w:r>
+        <w:rPr>
+          <w:lang w:val="en-US"/>
+        </w:rPr>
+        <w:t>Phase function</w:t>
+      </w:r>
+    </w:p>
+    <w:p>
+      <w:pPr>
+        <w:rPr>
+          <w:lang w:val="en-US"/>
+        </w:rPr>
+      </w:pPr>
+    </w:p>
+    <w:p>
+      <w:pPr>
+        <w:rPr>
+          <w:lang w:val="en-US"/>
+        </w:rPr>
+      </w:pPr>
     </w:p>
     <w:sectPr>
       <w:pgSz w:w="11906" w:h="16838"/>
@@ -178,6 +485,95 @@
 <file path=word/numbering.xml><?xml version="1.0" encoding="utf-8"?>
 <w:numbering xmlns:wpc="http://schemas.microsoft.com/office/word/2010/wordprocessingCanvas" xmlns:cx="http://schemas.microsoft.com/office/drawing/2014/chartex" xmlns:cx1="http://schemas.microsoft.com/office/drawing/2015/9/8/chartex" xmlns:cx2="http://schemas.microsoft.com/office/drawing/2015/10/21/chartex" xmlns:cx3="http://schemas.microsoft.com/office/drawing/2016/5/9/chartex" xmlns:cx4="http://schemas.microsoft.com/office/drawing/2016/5/10/chartex" xmlns:cx5="http://schemas.microsoft.com/office/drawing/2016/5/11/chartex" xmlns:cx6="http://schemas.microsoft.com/office/drawing/2016/5/12/chartex" xmlns:cx7="http://schemas.microsoft.com/office/drawing/2016/5/13/chartex" xmlns:cx8="http://schemas.microsoft.com/office/drawing/2016/5/14/chartex" xmlns:mc="http://schemas.openxmlformats.org/markup-compatibility/2006" xmlns:aink="http://schemas.microsoft.com/office/drawing/2016/ink" xmlns:am3d="http://schemas.microsoft.com/office/drawing/2017/model3d" xmlns:o="urn:schemas-microsoft-com:office:office" xmlns:oel="http://schemas.microsoft.com/office/2019/extlst" xmlns:r="http://schemas.openxmlformats.org/officeDocument/2006/relationships" xmlns:m="http://schemas.openxmlformats.org/officeDocument/2006/math" xmlns:v="urn:schemas-microsoft-com:vml" xmlns:wp14="http://schemas.microsoft.com/office/word/2010/wordprocessingDrawing" xmlns:wp="http://schemas.openxmlformats.org/drawingml/2006/wordprocessingDrawing" xmlns:w10="urn:schemas-microsoft-com:office:word" xmlns:w="http://schemas.openxmlformats.org/wordprocessingml/2006/main" xmlns:w14="http://schemas.microsoft.com/office/word/2010/wordml" xmlns:w15="http://schemas.microsoft.com/office/word/2012/wordml" xmlns:w16cex="http://schemas.microsoft.com/office/word/2018/wordml/cex" xmlns:w16cid="http://schemas.microsoft.com/office/word/2016/wordml/cid" xmlns:w16="http://schemas.microsoft.com/office/word/2018/wordml" xmlns:w16sdtdh="http://schemas.microsoft.com/office/word/2020/wordml/sdtdatahash" xmlns:w16se="http://schemas.microsoft.com/office/word/2015/wordml/symex" xmlns:wpg="http://schemas.microsoft.com/office/word/2010/wordprocessingGroup" xmlns:wpi="http://schemas.microsoft.com/office/word/2010/wordprocessingInk" xmlns:wne="http://schemas.microsoft.com/office/word/2006/wordml" xmlns:wps="http://schemas.microsoft.com/office/word/2010/wordprocessingShape" mc:Ignorable="w14 w15 w16se w16cid w16 w16cex w16sdtdh wp14">
   <w:abstractNum w:abstractNumId="0" w15:restartNumberingAfterBreak="0">
+    <w:nsid w:val="18AD4F1A"/>
+    <w:multiLevelType w:val="hybridMultilevel"/>
+    <w:tmpl w:val="35428EBA"/>
+    <w:lvl w:ilvl="0" w:tplc="8526761A">
+      <w:start w:val="1"/>
+      <w:numFmt w:val="upperRoman"/>
+      <w:lvlText w:val="%1-"/>
+      <w:lvlJc w:val="left"/>
+      <w:pPr>
+        <w:ind w:left="720" w:hanging="720"/>
+      </w:pPr>
+      <w:rPr>
+        <w:rFonts w:hint="default"/>
+      </w:rPr>
+    </w:lvl>
+    <w:lvl w:ilvl="1" w:tplc="040C0019" w:tentative="1">
+      <w:start w:val="1"/>
+      <w:numFmt w:val="lowerLetter"/>
+      <w:lvlText w:val="%2."/>
+      <w:lvlJc w:val="left"/>
+      <w:pPr>
+        <w:ind w:left="1080" w:hanging="360"/>
+      </w:pPr>
+    </w:lvl>
+    <w:lvl w:ilvl="2" w:tplc="040C001B" w:tentative="1">
+      <w:start w:val="1"/>
+      <w:numFmt w:val="lowerRoman"/>
+      <w:lvlText w:val="%3."/>
+      <w:lvlJc w:val="right"/>
+      <w:pPr>
+        <w:ind w:left="1800" w:hanging="180"/>
+      </w:pPr>
+    </w:lvl>
+    <w:lvl w:ilvl="3" w:tplc="040C000F" w:tentative="1">
+      <w:start w:val="1"/>
+      <w:numFmt w:val="decimal"/>
+      <w:lvlText w:val="%4."/>
+      <w:lvlJc w:val="left"/>
+      <w:pPr>
+        <w:ind w:left="2520" w:hanging="360"/>
+      </w:pPr>
+    </w:lvl>
+    <w:lvl w:ilvl="4" w:tplc="040C0019" w:tentative="1">
+      <w:start w:val="1"/>
+      <w:numFmt w:val="lowerLetter"/>
+      <w:lvlText w:val="%5."/>
+      <w:lvlJc w:val="left"/>
+      <w:pPr>
+        <w:ind w:left="3240" w:hanging="360"/>
+      </w:pPr>
+    </w:lvl>
+    <w:lvl w:ilvl="5" w:tplc="040C001B" w:tentative="1">
+      <w:start w:val="1"/>
+      <w:numFmt w:val="lowerRoman"/>
+      <w:lvlText w:val="%6."/>
+      <w:lvlJc w:val="right"/>
+      <w:pPr>
+        <w:ind w:left="3960" w:hanging="180"/>
+      </w:pPr>
+    </w:lvl>
+    <w:lvl w:ilvl="6" w:tplc="040C000F" w:tentative="1">
+      <w:start w:val="1"/>
+      <w:numFmt w:val="decimal"/>
+      <w:lvlText w:val="%7."/>
+      <w:lvlJc w:val="left"/>
+      <w:pPr>
+        <w:ind w:left="4680" w:hanging="360"/>
+      </w:pPr>
+    </w:lvl>
+    <w:lvl w:ilvl="7" w:tplc="040C0019" w:tentative="1">
+      <w:start w:val="1"/>
+      <w:numFmt w:val="lowerLetter"/>
+      <w:lvlText w:val="%8."/>
+      <w:lvlJc w:val="left"/>
+      <w:pPr>
+        <w:ind w:left="5400" w:hanging="360"/>
+      </w:pPr>
+    </w:lvl>
+    <w:lvl w:ilvl="8" w:tplc="040C001B" w:tentative="1">
+      <w:start w:val="1"/>
+      <w:numFmt w:val="lowerRoman"/>
+      <w:lvlText w:val="%9."/>
+      <w:lvlJc w:val="right"/>
+      <w:pPr>
+        <w:ind w:left="6120" w:hanging="180"/>
+      </w:pPr>
+    </w:lvl>
+  </w:abstractNum>
+  <w:abstractNum w:abstractNumId="1" w15:restartNumberingAfterBreak="0">
     <w:nsid w:val="793B0F55"/>
     <w:multiLevelType w:val="hybridMultilevel"/>
     <w:tmpl w:val="5FDA8570"/>
@@ -267,6 +663,9 @@
     </w:lvl>
   </w:abstractNum>
   <w:num w:numId="1" w16cid:durableId="1529683882">
+    <w:abstractNumId w:val="1"/>
+  </w:num>
+  <w:num w:numId="2" w16cid:durableId="2104060472">
     <w:abstractNumId w:val="0"/>
   </w:num>
 </w:numbering>

</xml_diff>